<commit_message>
Refresh to revision omega-4220 of SDK data files and specs.
</commit_message>
<xml_diff>
--- a/omega/Digital-AV-Ω42.docx
+++ b/omega/Digital-AV-Ω42.docx
@@ -171,7 +171,21 @@
           <w:sz w:val="28"/>
           <w:szCs w:val="28"/>
         </w:rPr>
-        <w:t xml:space="preserve"> releases.</w:t>
+        <w:t xml:space="preserve"> </w:t>
+      </w:r>
+      <w:r>
+        <w:rPr>
+          <w:sz w:val="28"/>
+          <w:szCs w:val="28"/>
+        </w:rPr>
+        <w:t>C# reference implementation</w:t>
+      </w:r>
+      <w:r>
+        <w:rPr>
+          <w:sz w:val="28"/>
+          <w:szCs w:val="28"/>
+        </w:rPr>
+        <w:t>.</w:t>
       </w:r>
     </w:p>
     <w:p>
@@ -226,7 +240,7 @@
           <w:sz w:val="26"/>
           <w:szCs w:val="26"/>
         </w:rPr>
-        <w:t>421</w:t>
+        <w:t>42</w:t>
       </w:r>
       <w:r>
         <w:rPr>
@@ -235,7 +249,7 @@
           <w:sz w:val="26"/>
           <w:szCs w:val="26"/>
         </w:rPr>
-        <w:t>9</w:t>
+        <w:t>20</w:t>
       </w:r>
       <w:r>
         <w:rPr>
@@ -376,7 +390,7 @@
           <w:sz w:val="26"/>
           <w:szCs w:val="26"/>
         </w:rPr>
-        <w:t>AAAF8F9EC710CD93E9BBFD3BBBB470AB</w:t>
+        <w:t>5E107D578CE740A3F297ADAA444C8FF7</w:t>
       </w:r>
       <w:r>
         <w:rPr>
@@ -407,7 +421,7 @@
           <w:sz w:val="26"/>
           <w:szCs w:val="26"/>
         </w:rPr>
-        <w:t>421</w:t>
+        <w:t>42</w:t>
       </w:r>
       <w:r>
         <w:rPr>
@@ -418,7 +432,7 @@
           <w:sz w:val="26"/>
           <w:szCs w:val="26"/>
         </w:rPr>
-        <w:t>9</w:t>
+        <w:t>20</w:t>
       </w:r>
       <w:r>
         <w:rPr>
@@ -440,7 +454,7 @@
           <w:sz w:val="26"/>
           <w:szCs w:val="26"/>
         </w:rPr>
-        <w:t>421</w:t>
+        <w:t>42</w:t>
       </w:r>
       <w:r>
         <w:rPr>
@@ -451,7 +465,7 @@
           <w:sz w:val="26"/>
           <w:szCs w:val="26"/>
         </w:rPr>
-        <w:t>9</w:t>
+        <w:t>20</w:t>
       </w:r>
       <w:r>
         <w:rPr>
@@ -1156,13 +1170,13 @@
               <w:rPr>
                 <w:rFonts w:ascii="Consolas" w:eastAsia="Arial" w:hAnsi="Consolas" w:cs="Arial"/>
               </w:rPr>
-              <w:t>0x000000000000421</w:t>
+              <w:t>0x00000000000042</w:t>
             </w:r>
             <w:r>
               <w:rPr>
                 <w:rFonts w:ascii="Consolas" w:eastAsia="Arial" w:hAnsi="Consolas" w:cs="Arial"/>
               </w:rPr>
-              <w:t>9</w:t>
+              <w:t>20</w:t>
             </w:r>
             <w:r>
               <w:rPr>
@@ -1350,7 +1364,7 @@
               <w:rPr>
                 <w:rFonts w:ascii="Consolas" w:eastAsia="Arial" w:hAnsi="Consolas" w:cs="Arial"/>
               </w:rPr>
-              <w:t>353607F4322B5B26</w:t>
+              <w:t>8D91A88B86A3F567</w:t>
             </w:r>
             <w:r>
               <w:rPr>
@@ -1368,7 +1382,7 @@
               <w:rPr>
                 <w:rFonts w:ascii="Consolas" w:hAnsi="Consolas"/>
               </w:rPr>
-              <w:t>860584C51D661999</w:t>
+              <w:t>952B6E7DF85AAB6F</w:t>
             </w:r>
             <w:r>
               <w:rPr>
@@ -1806,7 +1820,7 @@
               <w:rPr>
                 <w:rFonts w:ascii="Consolas" w:eastAsia="Arial" w:hAnsi="Consolas" w:cs="Arial"/>
               </w:rPr>
-              <w:t>E43C9C97FBF72D74</w:t>
+              <w:t>9C0E15FD2919E7D9</w:t>
             </w:r>
             <w:r>
               <w:rPr>
@@ -1818,7 +1832,7 @@
               <w:rPr>
                 <w:rFonts w:ascii="Consolas" w:eastAsia="Arial" w:hAnsi="Consolas" w:cs="Arial"/>
               </w:rPr>
-              <w:t>1BB34D1A39B19984</w:t>
+              <w:t>7D88EA922F517619</w:t>
             </w:r>
             <w:r>
               <w:rPr>
@@ -3747,10 +3761,10 @@
         <w:gridCol w:w="1620"/>
         <w:gridCol w:w="1440"/>
         <w:gridCol w:w="751"/>
-        <w:gridCol w:w="1882"/>
+        <w:gridCol w:w="1887"/>
         <w:gridCol w:w="810"/>
         <w:gridCol w:w="1325"/>
-        <w:gridCol w:w="1422"/>
+        <w:gridCol w:w="1417"/>
         <w:gridCol w:w="1530"/>
         <w:gridCol w:w="720"/>
         <w:gridCol w:w="998"/>
@@ -4260,16 +4274,7 @@
                 <w:color w:val="FFFFFF" w:themeColor="background1"/>
                 <w:sz w:val="24"/>
               </w:rPr>
-              <w:t>PN+</w:t>
-            </w:r>
-            <w:r>
-              <w:rPr>
-                <w:rFonts w:ascii="Arial" w:eastAsia="Arial" w:hAnsi="Arial" w:cs="Arial"/>
-                <w:b/>
-                <w:color w:val="FFFFFF" w:themeColor="background1"/>
-                <w:sz w:val="24"/>
-              </w:rPr>
-              <w:t>POS12</w:t>
+              <w:t>POS-Bits</w:t>
             </w:r>
           </w:p>
           <w:p>
@@ -4325,7 +4330,7 @@
                 <w:color w:val="FFFFFF" w:themeColor="background1"/>
                 <w:sz w:val="24"/>
               </w:rPr>
-              <w:t>POS32</w:t>
+              <w:t>NUPOS</w:t>
             </w:r>
           </w:p>
           <w:p>
@@ -13628,25 +13633,7 @@
                                 <w:sz w:val="44"/>
                                 <w:szCs w:val="44"/>
                               </w:rPr>
-                              <w:t>POS</w:t>
-                            </w:r>
-                            <w:r>
-                              <w:rPr>
-                                <w:rFonts w:ascii="Times New Roman" w:hAnsi="Times New Roman" w:cs="Times New Roman"/>
-                                <w:color w:val="5B9BD5" w:themeColor="accent1"/>
-                                <w:sz w:val="44"/>
-                                <w:szCs w:val="44"/>
-                              </w:rPr>
-                              <w:t>12</w:t>
-                            </w:r>
-                            <w:r>
-                              <w:rPr>
-                                <w:rFonts w:ascii="Times New Roman" w:hAnsi="Times New Roman" w:cs="Times New Roman"/>
-                                <w:color w:val="5B9BD5" w:themeColor="accent1"/>
-                                <w:sz w:val="44"/>
-                                <w:szCs w:val="44"/>
-                              </w:rPr>
-                              <w:t xml:space="preserve"> (12 bits)</w:t>
+                              <w:t>POS (12 bits)</w:t>
                             </w:r>
                           </w:p>
                           <w:p>
@@ -13704,25 +13691,7 @@
                           <w:sz w:val="44"/>
                           <w:szCs w:val="44"/>
                         </w:rPr>
-                        <w:t>POS</w:t>
-                      </w:r>
-                      <w:r>
-                        <w:rPr>
-                          <w:rFonts w:ascii="Times New Roman" w:hAnsi="Times New Roman" w:cs="Times New Roman"/>
-                          <w:color w:val="5B9BD5" w:themeColor="accent1"/>
-                          <w:sz w:val="44"/>
-                          <w:szCs w:val="44"/>
-                        </w:rPr>
-                        <w:t>12</w:t>
-                      </w:r>
-                      <w:r>
-                        <w:rPr>
-                          <w:rFonts w:ascii="Times New Roman" w:hAnsi="Times New Roman" w:cs="Times New Roman"/>
-                          <w:color w:val="5B9BD5" w:themeColor="accent1"/>
-                          <w:sz w:val="44"/>
-                          <w:szCs w:val="44"/>
-                        </w:rPr>
-                        <w:t xml:space="preserve"> (12 bits)</w:t>
+                        <w:t>POS (12 bits)</w:t>
                       </w:r>
                     </w:p>
                     <w:p>
@@ -16573,7 +16542,31 @@
           <w:sz w:val="28"/>
           <w:szCs w:val="28"/>
         </w:rPr>
-        <w:t>PN+POS12 is a sixteen bit field with the left-most</w:t>
+        <w:t>POS-Bits</w:t>
+      </w:r>
+      <w:r>
+        <w:rPr>
+          <w:noProof/>
+          <w:sz w:val="28"/>
+          <w:szCs w:val="28"/>
+        </w:rPr>
+        <w:t xml:space="preserve"> is a sixteen</w:t>
+      </w:r>
+      <w:r>
+        <w:rPr>
+          <w:noProof/>
+          <w:sz w:val="28"/>
+          <w:szCs w:val="28"/>
+        </w:rPr>
+        <w:t>-</w:t>
+      </w:r>
+      <w:r>
+        <w:rPr>
+          <w:noProof/>
+          <w:sz w:val="28"/>
+          <w:szCs w:val="28"/>
+        </w:rPr>
+        <w:t>bit field with the left-most</w:t>
       </w:r>
       <w:r>
         <w:rPr>
@@ -16737,7 +16730,7 @@
           <w:sz w:val="28"/>
           <w:szCs w:val="28"/>
         </w:rPr>
-        <w:t>The twelve</w:t>
+        <w:t xml:space="preserve">The </w:t>
       </w:r>
       <w:r>
         <w:rPr>
@@ -16745,7 +16738,7 @@
           <w:sz w:val="28"/>
           <w:szCs w:val="28"/>
         </w:rPr>
-        <w:t xml:space="preserve"> POS</w:t>
+        <w:t xml:space="preserve">remaining </w:t>
       </w:r>
       <w:r>
         <w:rPr>
@@ -16753,7 +16746,7 @@
           <w:sz w:val="28"/>
           <w:szCs w:val="28"/>
         </w:rPr>
-        <w:t xml:space="preserve"> bits </w:t>
+        <w:t>twelve</w:t>
       </w:r>
       <w:r>
         <w:rPr>
@@ -16761,7 +16754,7 @@
           <w:sz w:val="28"/>
           <w:szCs w:val="28"/>
         </w:rPr>
-        <w:t xml:space="preserve">[POS(12)] </w:t>
+        <w:t xml:space="preserve"> </w:t>
       </w:r>
       <w:r>
         <w:rPr>
@@ -16769,7 +16762,71 @@
           <w:sz w:val="28"/>
           <w:szCs w:val="28"/>
         </w:rPr>
-        <w:t>provide bitwise information on the word usage in the context of this verse. The table to the left shows the meaning of the various bits.</w:t>
+        <w:t xml:space="preserve">bits provide bitwise </w:t>
+      </w:r>
+      <w:r>
+        <w:rPr>
+          <w:noProof/>
+          <w:sz w:val="28"/>
+          <w:szCs w:val="28"/>
+        </w:rPr>
+        <w:t xml:space="preserve">POS </w:t>
+      </w:r>
+      <w:r>
+        <w:rPr>
+          <w:noProof/>
+          <w:sz w:val="28"/>
+          <w:szCs w:val="28"/>
+        </w:rPr>
+        <w:t xml:space="preserve">information </w:t>
+      </w:r>
+      <w:r>
+        <w:rPr>
+          <w:noProof/>
+          <w:sz w:val="28"/>
+          <w:szCs w:val="28"/>
+        </w:rPr>
+        <w:t>for</w:t>
+      </w:r>
+      <w:r>
+        <w:rPr>
+          <w:noProof/>
+          <w:sz w:val="28"/>
+          <w:szCs w:val="28"/>
+        </w:rPr>
+        <w:t xml:space="preserve"> th</w:t>
+      </w:r>
+      <w:r>
+        <w:rPr>
+          <w:noProof/>
+          <w:sz w:val="28"/>
+          <w:szCs w:val="28"/>
+        </w:rPr>
+        <w:t>is</w:t>
+      </w:r>
+      <w:r>
+        <w:rPr>
+          <w:noProof/>
+          <w:sz w:val="28"/>
+          <w:szCs w:val="28"/>
+        </w:rPr>
+        <w:t xml:space="preserve"> word in </w:t>
+      </w:r>
+      <w:r>
+        <w:rPr>
+          <w:noProof/>
+          <w:sz w:val="28"/>
+          <w:szCs w:val="28"/>
+        </w:rPr>
+        <w:t>its</w:t>
+      </w:r>
+      <w:r>
+        <w:rPr>
+          <w:noProof/>
+          <w:sz w:val="28"/>
+          <w:szCs w:val="28"/>
+        </w:rPr>
+        <w:t xml:space="preserve"> context. The table to the left shows the meaning of the various bits.</w:t>
       </w:r>
     </w:p>
     <w:p>
@@ -17609,7 +17666,7 @@
                                 <w:sz w:val="44"/>
                                 <w:szCs w:val="44"/>
                               </w:rPr>
-                              <w:t>POS32</w:t>
+                              <w:t>NUPOS</w:t>
                             </w:r>
                           </w:p>
                         </w:txbxContent>
@@ -17650,7 +17707,7 @@
                           <w:sz w:val="44"/>
                           <w:szCs w:val="44"/>
                         </w:rPr>
-                        <w:t>POS32</w:t>
+                        <w:t>NUPOS</w:t>
                       </w:r>
                     </w:p>
                   </w:txbxContent>
@@ -17675,7 +17732,23 @@
           <w:sz w:val="28"/>
           <w:szCs w:val="28"/>
         </w:rPr>
-        <w:t xml:space="preserve">that has much greater fidelity on the part-of-speech for the word. POS32 is a five-bit encoding of a human readable string. </w:t>
+        <w:t xml:space="preserve">that has much greater fidelity on the part-of-speech for the word. </w:t>
+      </w:r>
+      <w:r>
+        <w:rPr>
+          <w:noProof/>
+          <w:sz w:val="28"/>
+          <w:szCs w:val="28"/>
+        </w:rPr>
+        <w:t>NUPOS</w:t>
+      </w:r>
+      <w:r>
+        <w:rPr>
+          <w:noProof/>
+          <w:sz w:val="28"/>
+          <w:szCs w:val="28"/>
+        </w:rPr>
+        <w:t xml:space="preserve"> is a five-bit encoding of a human readable string. </w:t>
       </w:r>
       <w:r>
         <w:rPr>
@@ -18598,7 +18671,15 @@
           <w:sz w:val="28"/>
           <w:szCs w:val="28"/>
         </w:rPr>
-        <w:t>Ω4219</w:t>
+        <w:t>Ω42</w:t>
+      </w:r>
+      <w:r>
+        <w:rPr>
+          <w:noProof/>
+          <w:sz w:val="28"/>
+          <w:szCs w:val="28"/>
+        </w:rPr>
+        <w:t>20</w:t>
       </w:r>
       <w:r>
         <w:rPr>
@@ -19827,13 +19908,13 @@
               <w:rPr>
                 <w:rFonts w:ascii="Consolas" w:eastAsia="Arial" w:hAnsi="Consolas" w:cs="Arial"/>
               </w:rPr>
-              <w:t>0x421</w:t>
+              <w:t>0x42</w:t>
             </w:r>
             <w:r>
               <w:rPr>
                 <w:rFonts w:ascii="Consolas" w:eastAsia="Arial" w:hAnsi="Consolas" w:cs="Arial"/>
               </w:rPr>
-              <w:t>9</w:t>
+              <w:t>20</w:t>
             </w:r>
           </w:p>
         </w:tc>
@@ -19863,13 +19944,13 @@
               <w:rPr>
                 <w:rFonts w:ascii="Consolas" w:eastAsia="Arial" w:hAnsi="Consolas" w:cs="Arial"/>
               </w:rPr>
-              <w:t>Omega 4.2.1</w:t>
+              <w:t>Omega 4.2.</w:t>
             </w:r>
             <w:r>
               <w:rPr>
                 <w:rFonts w:ascii="Consolas" w:eastAsia="Arial" w:hAnsi="Consolas" w:cs="Arial"/>
               </w:rPr>
-              <w:t>9</w:t>
+              <w:t>20</w:t>
             </w:r>
             <w:r>
               <w:rPr>
@@ -24662,7 +24743,16 @@
                 <w:color w:val="FFFFFF"/>
                 <w:sz w:val="24"/>
               </w:rPr>
-              <w:t>PN+POS12 bits: uint16</w:t>
+              <w:t>POS-Bits</w:t>
+            </w:r>
+            <w:r>
+              <w:rPr>
+                <w:rFonts w:ascii="Arial" w:eastAsia="Arial" w:hAnsi="Arial" w:cs="Arial"/>
+                <w:b/>
+                <w:color w:val="FFFFFF"/>
+                <w:sz w:val="24"/>
+              </w:rPr>
+              <w:t>: uint16</w:t>
             </w:r>
           </w:p>
         </w:tc>
@@ -27341,7 +27431,7 @@
           <w:sz w:val="28"/>
           <w:szCs w:val="28"/>
         </w:rPr>
-        <w:t xml:space="preserve"> Part-of-Speech (POS)</w:t>
+        <w:t xml:space="preserve"> Part-of-Speech (</w:t>
       </w:r>
       <w:r>
         <w:rPr>
@@ -27349,7 +27439,55 @@
           <w:sz w:val="28"/>
           <w:szCs w:val="28"/>
         </w:rPr>
-        <w:t xml:space="preserve">. This is an 5-bit </w:t>
+        <w:t>NU</w:t>
+      </w:r>
+      <w:r>
+        <w:rPr>
+          <w:rFonts w:asciiTheme="minorHAnsi" w:hAnsiTheme="minorHAnsi" w:cstheme="minorHAnsi"/>
+          <w:sz w:val="28"/>
+          <w:szCs w:val="28"/>
+        </w:rPr>
+        <w:t>POS</w:t>
+      </w:r>
+      <w:r>
+        <w:rPr>
+          <w:rFonts w:asciiTheme="minorHAnsi" w:hAnsiTheme="minorHAnsi" w:cstheme="minorHAnsi"/>
+          <w:sz w:val="28"/>
+          <w:szCs w:val="28"/>
+        </w:rPr>
+        <w:t xml:space="preserve"> representation</w:t>
+      </w:r>
+      <w:r>
+        <w:rPr>
+          <w:rFonts w:asciiTheme="minorHAnsi" w:hAnsiTheme="minorHAnsi" w:cstheme="minorHAnsi"/>
+          <w:sz w:val="28"/>
+          <w:szCs w:val="28"/>
+        </w:rPr>
+        <w:t>)</w:t>
+      </w:r>
+      <w:r>
+        <w:rPr>
+          <w:rFonts w:asciiTheme="minorHAnsi" w:hAnsiTheme="minorHAnsi" w:cstheme="minorHAnsi"/>
+          <w:sz w:val="28"/>
+          <w:szCs w:val="28"/>
+        </w:rPr>
+        <w:t>. Th</w:t>
+      </w:r>
+      <w:r>
+        <w:rPr>
+          <w:rFonts w:asciiTheme="minorHAnsi" w:hAnsiTheme="minorHAnsi" w:cstheme="minorHAnsi"/>
+          <w:sz w:val="28"/>
+          <w:szCs w:val="28"/>
+        </w:rPr>
+        <w:t xml:space="preserve">ese are </w:t>
+      </w:r>
+      <w:r>
+        <w:rPr>
+          <w:rFonts w:asciiTheme="minorHAnsi" w:hAnsiTheme="minorHAnsi" w:cstheme="minorHAnsi"/>
+          <w:sz w:val="28"/>
+          <w:szCs w:val="28"/>
+        </w:rPr>
+        <w:t xml:space="preserve">5-bit </w:t>
       </w:r>
       <w:r>
         <w:rPr>
@@ -31057,8 +31195,9 @@
         <w:ind w:right="126"/>
         <w:jc w:val="both"/>
         <w:rPr>
-          <w:sz w:val="4"/>
-          <w:szCs w:val="4"/>
+          <w:rFonts w:cstheme="minorHAnsi"/>
+          <w:sz w:val="28"/>
+          <w:szCs w:val="28"/>
         </w:rPr>
       </w:pPr>
       <w:r>
@@ -31073,12 +31212,47 @@
         </w:rPr>
         <w:t>NOTE:</w:t>
       </w:r>
+    </w:p>
+    <w:p>
+      <w:pPr>
+        <w:spacing w:after="0"/>
+        <w:ind w:right="126"/>
+        <w:jc w:val="both"/>
+        <w:rPr>
+          <w:sz w:val="4"/>
+          <w:szCs w:val="4"/>
+        </w:rPr>
+      </w:pPr>
       <w:r>
         <w:rPr>
           <w:rFonts w:cstheme="minorHAnsi"/>
           <w:sz w:val="28"/>
           <w:szCs w:val="28"/>
         </w:rPr>
+        <w:t>Note that the lexicon contains a</w:t>
+      </w:r>
+      <w:r>
+        <w:rPr>
+          <w:rFonts w:cstheme="minorHAnsi"/>
+          <w:sz w:val="28"/>
+          <w:szCs w:val="28"/>
+        </w:rPr>
+        <w:t xml:space="preserve"> zeroth-record, </w:t>
+      </w:r>
+      <w:r>
+        <w:rPr>
+          <w:rFonts w:cstheme="minorHAnsi"/>
+          <w:sz w:val="28"/>
+          <w:szCs w:val="28"/>
+        </w:rPr>
+        <w:t>making</w:t>
+      </w:r>
+      <w:r>
+        <w:rPr>
+          <w:rFonts w:cstheme="minorHAnsi"/>
+          <w:sz w:val="28"/>
+          <w:szCs w:val="28"/>
+        </w:rPr>
         <w:t xml:space="preserve"> </w:t>
       </w:r>
       <w:r>
@@ -31087,6 +31261,30 @@
           <w:sz w:val="28"/>
           <w:szCs w:val="28"/>
         </w:rPr>
+        <w:t>lex</w:t>
+      </w:r>
+      <w:r>
+        <w:rPr>
+          <w:rFonts w:cstheme="minorHAnsi"/>
+          <w:sz w:val="28"/>
+          <w:szCs w:val="28"/>
+        </w:rPr>
+        <w:t xml:space="preserve">-key </w:t>
+      </w:r>
+      <w:r>
+        <w:rPr>
+          <w:rFonts w:cstheme="minorHAnsi"/>
+          <w:sz w:val="28"/>
+          <w:szCs w:val="28"/>
+        </w:rPr>
+        <w:t>equal</w:t>
+      </w:r>
+      <w:r>
+        <w:rPr>
+          <w:rFonts w:cstheme="minorHAnsi"/>
+          <w:sz w:val="28"/>
+          <w:szCs w:val="28"/>
+        </w:rPr>
         <w:t xml:space="preserve"> </w:t>
       </w:r>
       <w:r>
@@ -31095,7 +31293,7 @@
           <w:sz w:val="28"/>
           <w:szCs w:val="28"/>
         </w:rPr>
-        <w:t xml:space="preserve">AV-Lexicon </w:t>
+        <w:t xml:space="preserve">to </w:t>
       </w:r>
       <w:r>
         <w:rPr>
@@ -31103,7 +31301,7 @@
           <w:sz w:val="28"/>
           <w:szCs w:val="28"/>
         </w:rPr>
-        <w:t xml:space="preserve">differs from </w:t>
+        <w:t>record</w:t>
       </w:r>
       <w:r>
         <w:rPr>
@@ -31111,7 +31309,7 @@
           <w:sz w:val="28"/>
           <w:szCs w:val="28"/>
         </w:rPr>
-        <w:t>Z14</w:t>
+        <w:t>-</w:t>
       </w:r>
       <w:r>
         <w:rPr>
@@ -31119,7 +31317,7 @@
           <w:sz w:val="28"/>
           <w:szCs w:val="28"/>
         </w:rPr>
-        <w:t xml:space="preserve"> </w:t>
+        <w:t>index</w:t>
       </w:r>
       <w:r>
         <w:rPr>
@@ -31127,7 +31325,7 @@
           <w:sz w:val="28"/>
           <w:szCs w:val="28"/>
         </w:rPr>
-        <w:t>release</w:t>
+        <w:t xml:space="preserve"> (a Word-Key of zero is invalid)</w:t>
       </w:r>
       <w:r>
         <w:rPr>
@@ -31135,215 +31333,7 @@
           <w:sz w:val="28"/>
           <w:szCs w:val="28"/>
         </w:rPr>
-        <w:t>:</w:t>
-      </w:r>
-      <w:r>
-        <w:rPr>
-          <w:rFonts w:cstheme="minorHAnsi"/>
-          <w:sz w:val="28"/>
-          <w:szCs w:val="28"/>
-        </w:rPr>
-        <w:t xml:space="preserve"> it </w:t>
-      </w:r>
-      <w:r>
-        <w:rPr>
-          <w:rFonts w:cstheme="minorHAnsi"/>
-          <w:sz w:val="28"/>
-          <w:szCs w:val="28"/>
-        </w:rPr>
-        <w:t xml:space="preserve">inserts </w:t>
-      </w:r>
-      <w:r>
-        <w:rPr>
-          <w:rFonts w:cstheme="minorHAnsi"/>
-          <w:sz w:val="28"/>
-          <w:szCs w:val="28"/>
-        </w:rPr>
-        <w:t xml:space="preserve">a zeroth-record, </w:t>
-      </w:r>
-      <w:r>
-        <w:rPr>
-          <w:rFonts w:cstheme="minorHAnsi"/>
-          <w:sz w:val="28"/>
-          <w:szCs w:val="28"/>
-        </w:rPr>
-        <w:t>making</w:t>
-      </w:r>
-      <w:r>
-        <w:rPr>
-          <w:rFonts w:cstheme="minorHAnsi"/>
-          <w:sz w:val="28"/>
-          <w:szCs w:val="28"/>
-        </w:rPr>
-        <w:t xml:space="preserve"> </w:t>
-      </w:r>
-      <w:r>
-        <w:rPr>
-          <w:rFonts w:cstheme="minorHAnsi"/>
-          <w:sz w:val="28"/>
-          <w:szCs w:val="28"/>
-        </w:rPr>
-        <w:t>lex</w:t>
-      </w:r>
-      <w:r>
-        <w:rPr>
-          <w:rFonts w:cstheme="minorHAnsi"/>
-          <w:sz w:val="28"/>
-          <w:szCs w:val="28"/>
-        </w:rPr>
-        <w:t xml:space="preserve">-key </w:t>
-      </w:r>
-      <w:r>
-        <w:rPr>
-          <w:rFonts w:cstheme="minorHAnsi"/>
-          <w:sz w:val="28"/>
-          <w:szCs w:val="28"/>
-        </w:rPr>
-        <w:t>equal</w:t>
-      </w:r>
-      <w:r>
-        <w:rPr>
-          <w:rFonts w:cstheme="minorHAnsi"/>
-          <w:sz w:val="28"/>
-          <w:szCs w:val="28"/>
-        </w:rPr>
-        <w:t xml:space="preserve"> </w:t>
-      </w:r>
-      <w:r>
-        <w:rPr>
-          <w:rFonts w:cstheme="minorHAnsi"/>
-          <w:sz w:val="28"/>
-          <w:szCs w:val="28"/>
-        </w:rPr>
-        <w:t xml:space="preserve">to </w:t>
-      </w:r>
-      <w:r>
-        <w:rPr>
-          <w:rFonts w:cstheme="minorHAnsi"/>
-          <w:sz w:val="28"/>
-          <w:szCs w:val="28"/>
-        </w:rPr>
-        <w:t>record</w:t>
-      </w:r>
-      <w:r>
-        <w:rPr>
-          <w:rFonts w:cstheme="minorHAnsi"/>
-          <w:sz w:val="28"/>
-          <w:szCs w:val="28"/>
-        </w:rPr>
-        <w:t>-</w:t>
-      </w:r>
-      <w:r>
-        <w:rPr>
-          <w:rFonts w:cstheme="minorHAnsi"/>
-          <w:sz w:val="28"/>
-          <w:szCs w:val="28"/>
-        </w:rPr>
-        <w:t>index</w:t>
-      </w:r>
-      <w:r>
-        <w:rPr>
-          <w:rFonts w:cstheme="minorHAnsi"/>
-          <w:sz w:val="28"/>
-          <w:szCs w:val="28"/>
-        </w:rPr>
-        <w:t xml:space="preserve">. It also differs by omitting </w:t>
-      </w:r>
-      <w:r>
-        <w:rPr>
-          <w:rFonts w:cstheme="minorHAnsi"/>
-          <w:sz w:val="28"/>
-          <w:szCs w:val="28"/>
-        </w:rPr>
-        <w:t xml:space="preserve">the </w:t>
-      </w:r>
-      <w:r>
-        <w:rPr>
-          <w:rFonts w:cstheme="minorHAnsi"/>
-          <w:sz w:val="28"/>
-          <w:szCs w:val="28"/>
-        </w:rPr>
-        <w:t xml:space="preserve">marker/final record after </w:t>
-      </w:r>
-      <w:r>
-        <w:rPr>
-          <w:rFonts w:cstheme="minorHAnsi"/>
-          <w:sz w:val="28"/>
-          <w:szCs w:val="28"/>
-        </w:rPr>
-        <w:t xml:space="preserve">record </w:t>
-      </w:r>
-      <w:r>
-        <w:rPr>
-          <w:rFonts w:cstheme="minorHAnsi"/>
-          <w:sz w:val="28"/>
-          <w:szCs w:val="28"/>
-        </w:rPr>
-        <w:t>#</w:t>
-      </w:r>
-      <w:r>
-        <w:rPr>
-          <w:rFonts w:cstheme="minorHAnsi"/>
-          <w:sz w:val="28"/>
-          <w:szCs w:val="28"/>
-        </w:rPr>
-        <w:t>12</w:t>
-      </w:r>
-      <w:r>
-        <w:rPr>
-          <w:rFonts w:cstheme="minorHAnsi"/>
-          <w:sz w:val="28"/>
-          <w:szCs w:val="28"/>
-        </w:rPr>
-        <w:t>5</w:t>
-      </w:r>
-      <w:r>
-        <w:rPr>
-          <w:rFonts w:cstheme="minorHAnsi"/>
-          <w:sz w:val="28"/>
-          <w:szCs w:val="28"/>
-        </w:rPr>
-        <w:t>67</w:t>
-      </w:r>
-      <w:r>
-        <w:rPr>
-          <w:rFonts w:cstheme="minorHAnsi"/>
-          <w:sz w:val="28"/>
-          <w:szCs w:val="28"/>
-        </w:rPr>
-        <w:t>,</w:t>
-      </w:r>
-      <w:r>
-        <w:rPr>
-          <w:rFonts w:cstheme="minorHAnsi"/>
-          <w:sz w:val="28"/>
-          <w:szCs w:val="28"/>
-        </w:rPr>
-        <w:t xml:space="preserve"> as did the Z14 </w:t>
-      </w:r>
-      <w:r>
-        <w:rPr>
-          <w:rFonts w:cstheme="minorHAnsi"/>
-          <w:sz w:val="28"/>
-          <w:szCs w:val="28"/>
-        </w:rPr>
-        <w:t>release</w:t>
-      </w:r>
-      <w:r>
-        <w:rPr>
-          <w:rFonts w:cstheme="minorHAnsi"/>
-          <w:sz w:val="28"/>
-          <w:szCs w:val="28"/>
-        </w:rPr>
         <w:t>.</w:t>
-      </w:r>
-      <w:r>
-        <w:rPr>
-          <w:rFonts w:cstheme="minorHAnsi"/>
-          <w:sz w:val="28"/>
-          <w:szCs w:val="28"/>
-        </w:rPr>
-        <w:t xml:space="preserve"> Otherwise, they are identical.</w:t>
       </w:r>
     </w:p>
     <w:p>
@@ -31398,7 +31388,7 @@
           <w:sz w:val="28"/>
           <w:szCs w:val="28"/>
         </w:rPr>
-        <w:t xml:space="preserve">the PN+POS12 </w:t>
+        <w:t xml:space="preserve">the </w:t>
       </w:r>
       <w:r>
         <w:rPr>
@@ -31406,6 +31396,22 @@
           <w:sz w:val="28"/>
           <w:szCs w:val="28"/>
         </w:rPr>
+        <w:t>POS-Bits</w:t>
+      </w:r>
+      <w:r>
+        <w:rPr>
+          <w:rFonts w:asciiTheme="minorHAnsi" w:hAnsiTheme="minorHAnsi" w:cstheme="minorHAnsi"/>
+          <w:sz w:val="28"/>
+          <w:szCs w:val="28"/>
+        </w:rPr>
+        <w:t xml:space="preserve"> </w:t>
+      </w:r>
+      <w:r>
+        <w:rPr>
+          <w:rFonts w:asciiTheme="minorHAnsi" w:hAnsiTheme="minorHAnsi" w:cstheme="minorHAnsi"/>
+          <w:sz w:val="28"/>
+          <w:szCs w:val="28"/>
+        </w:rPr>
         <w:t xml:space="preserve">field and </w:t>
       </w:r>
       <w:r>
@@ -31414,7 +31420,7 @@
           <w:sz w:val="28"/>
           <w:szCs w:val="28"/>
         </w:rPr>
-        <w:t>the POS32 fi</w:t>
+        <w:t xml:space="preserve">the </w:t>
       </w:r>
       <w:r>
         <w:rPr>
@@ -31422,6 +31428,22 @@
           <w:sz w:val="28"/>
           <w:szCs w:val="28"/>
         </w:rPr>
+        <w:t>NUPOS</w:t>
+      </w:r>
+      <w:r>
+        <w:rPr>
+          <w:rFonts w:asciiTheme="minorHAnsi" w:hAnsiTheme="minorHAnsi" w:cstheme="minorHAnsi"/>
+          <w:sz w:val="28"/>
+          <w:szCs w:val="28"/>
+        </w:rPr>
+        <w:t xml:space="preserve"> fi</w:t>
+      </w:r>
+      <w:r>
+        <w:rPr>
+          <w:rFonts w:asciiTheme="minorHAnsi" w:hAnsiTheme="minorHAnsi" w:cstheme="minorHAnsi"/>
+          <w:sz w:val="28"/>
+          <w:szCs w:val="28"/>
+        </w:rPr>
         <w:t>eld are</w:t>
       </w:r>
       <w:r>
@@ -31486,7 +31508,7 @@
           <w:sz w:val="28"/>
           <w:szCs w:val="28"/>
         </w:rPr>
-        <w:t>but related manners.  POS12 is entirely bitwise, and therefore easier to make programmatic determinations based upon that field. POS32</w:t>
+        <w:t xml:space="preserve">but related manners.  </w:t>
       </w:r>
       <w:r>
         <w:rPr>
@@ -31494,6 +31516,62 @@
           <w:sz w:val="28"/>
           <w:szCs w:val="28"/>
         </w:rPr>
+        <w:t xml:space="preserve">As </w:t>
+      </w:r>
+      <w:r>
+        <w:rPr>
+          <w:rFonts w:asciiTheme="minorHAnsi" w:hAnsiTheme="minorHAnsi" w:cstheme="minorHAnsi"/>
+          <w:sz w:val="28"/>
+          <w:szCs w:val="28"/>
+        </w:rPr>
+        <w:t>POS-Bits</w:t>
+      </w:r>
+      <w:r>
+        <w:rPr>
+          <w:rFonts w:asciiTheme="minorHAnsi" w:hAnsiTheme="minorHAnsi" w:cstheme="minorHAnsi"/>
+          <w:sz w:val="28"/>
+          <w:szCs w:val="28"/>
+        </w:rPr>
+        <w:t xml:space="preserve"> operates </w:t>
+      </w:r>
+      <w:r>
+        <w:rPr>
+          <w:rFonts w:asciiTheme="minorHAnsi" w:hAnsiTheme="minorHAnsi" w:cstheme="minorHAnsi"/>
+          <w:sz w:val="28"/>
+          <w:szCs w:val="28"/>
+        </w:rPr>
+        <w:t xml:space="preserve">bitwise, </w:t>
+      </w:r>
+      <w:r>
+        <w:rPr>
+          <w:rFonts w:asciiTheme="minorHAnsi" w:hAnsiTheme="minorHAnsi" w:cstheme="minorHAnsi"/>
+          <w:sz w:val="28"/>
+          <w:szCs w:val="28"/>
+        </w:rPr>
+        <w:t>it is</w:t>
+      </w:r>
+      <w:r>
+        <w:rPr>
+          <w:rFonts w:asciiTheme="minorHAnsi" w:hAnsiTheme="minorHAnsi" w:cstheme="minorHAnsi"/>
+          <w:sz w:val="28"/>
+          <w:szCs w:val="28"/>
+        </w:rPr>
+        <w:t xml:space="preserve"> easier to make programmatic determinations based upon that field. </w:t>
+      </w:r>
+      <w:r>
+        <w:rPr>
+          <w:rFonts w:asciiTheme="minorHAnsi" w:hAnsiTheme="minorHAnsi" w:cstheme="minorHAnsi"/>
+          <w:sz w:val="28"/>
+          <w:szCs w:val="28"/>
+        </w:rPr>
+        <w:t>The NUPOS</w:t>
+      </w:r>
+      <w:r>
+        <w:rPr>
+          <w:rFonts w:asciiTheme="minorHAnsi" w:hAnsiTheme="minorHAnsi" w:cstheme="minorHAnsi"/>
+          <w:sz w:val="28"/>
+          <w:szCs w:val="28"/>
+        </w:rPr>
         <w:t xml:space="preserve"> </w:t>
       </w:r>
       <w:r>
@@ -31502,7 +31580,7 @@
           <w:sz w:val="28"/>
           <w:szCs w:val="28"/>
         </w:rPr>
-        <w:t xml:space="preserve">is a 5-bit encoded string. Decoding the 32-bit value into a string can be performed using the reference code cited </w:t>
+        <w:t xml:space="preserve">field </w:t>
       </w:r>
       <w:r>
         <w:rPr>
@@ -31510,7 +31588,7 @@
           <w:sz w:val="28"/>
           <w:szCs w:val="28"/>
         </w:rPr>
-        <w:t xml:space="preserve">on this page </w:t>
+        <w:t xml:space="preserve">is 5-bit encoded </w:t>
       </w:r>
       <w:r>
         <w:rPr>
@@ -31518,7 +31596,7 @@
           <w:sz w:val="28"/>
           <w:szCs w:val="28"/>
         </w:rPr>
-        <w:t xml:space="preserve">below.  POS tagging was </w:t>
+        <w:t>into a UInt32</w:t>
       </w:r>
       <w:r>
         <w:rPr>
@@ -31526,6 +31604,70 @@
           <w:sz w:val="28"/>
           <w:szCs w:val="28"/>
         </w:rPr>
+        <w:t xml:space="preserve">. Decoding the 32-bit value into a string </w:t>
+      </w:r>
+      <w:r>
+        <w:rPr>
+          <w:rFonts w:asciiTheme="minorHAnsi" w:hAnsiTheme="minorHAnsi" w:cstheme="minorHAnsi"/>
+          <w:sz w:val="28"/>
+          <w:szCs w:val="28"/>
+        </w:rPr>
+        <w:t>(see citation</w:t>
+      </w:r>
+      <w:r>
+        <w:rPr>
+          <w:rFonts w:asciiTheme="minorHAnsi" w:hAnsiTheme="minorHAnsi" w:cstheme="minorHAnsi"/>
+          <w:sz w:val="28"/>
+          <w:szCs w:val="28"/>
+        </w:rPr>
+        <w:t xml:space="preserve"> </w:t>
+      </w:r>
+      <w:r>
+        <w:rPr>
+          <w:rFonts w:asciiTheme="minorHAnsi" w:hAnsiTheme="minorHAnsi" w:cstheme="minorHAnsi"/>
+          <w:sz w:val="28"/>
+          <w:szCs w:val="28"/>
+        </w:rPr>
+        <w:t>below</w:t>
+      </w:r>
+      <w:r>
+        <w:rPr>
+          <w:rFonts w:asciiTheme="minorHAnsi" w:hAnsiTheme="minorHAnsi" w:cstheme="minorHAnsi"/>
+          <w:sz w:val="28"/>
+          <w:szCs w:val="28"/>
+        </w:rPr>
+        <w:t>)</w:t>
+      </w:r>
+      <w:r>
+        <w:rPr>
+          <w:rFonts w:asciiTheme="minorHAnsi" w:hAnsiTheme="minorHAnsi" w:cstheme="minorHAnsi"/>
+          <w:sz w:val="28"/>
+          <w:szCs w:val="28"/>
+        </w:rPr>
+        <w:t xml:space="preserve">.  POS </w:t>
+      </w:r>
+      <w:r>
+        <w:rPr>
+          <w:rFonts w:asciiTheme="minorHAnsi" w:hAnsiTheme="minorHAnsi" w:cstheme="minorHAnsi"/>
+          <w:sz w:val="28"/>
+          <w:szCs w:val="28"/>
+        </w:rPr>
+        <w:t xml:space="preserve">[NUPOS] </w:t>
+      </w:r>
+      <w:r>
+        <w:rPr>
+          <w:rFonts w:asciiTheme="minorHAnsi" w:hAnsiTheme="minorHAnsi" w:cstheme="minorHAnsi"/>
+          <w:sz w:val="28"/>
+          <w:szCs w:val="28"/>
+        </w:rPr>
+        <w:t xml:space="preserve">tagging was </w:t>
+      </w:r>
+      <w:r>
+        <w:rPr>
+          <w:rFonts w:asciiTheme="minorHAnsi" w:hAnsiTheme="minorHAnsi" w:cstheme="minorHAnsi"/>
+          <w:sz w:val="28"/>
+          <w:szCs w:val="28"/>
+        </w:rPr>
         <w:t>extracted from</w:t>
       </w:r>
       <w:r>
@@ -31534,7 +31676,7 @@
           <w:sz w:val="28"/>
           <w:szCs w:val="28"/>
         </w:rPr>
-        <w:t xml:space="preserve"> Morph-Adorner (also cited below). POS12 is derived both from the MorphAdorner tag and innate knowledge in the Digital-AV compiler of pronouns and morphology. </w:t>
+        <w:t xml:space="preserve"> Morph-Adorner (also cited below). </w:t>
       </w:r>
       <w:r>
         <w:rPr>
@@ -31542,7 +31684,47 @@
           <w:sz w:val="28"/>
           <w:szCs w:val="28"/>
         </w:rPr>
-        <w:t>POS32 is an encoded human-readable string.</w:t>
+        <w:t>POS-Bits</w:t>
+      </w:r>
+      <w:r>
+        <w:rPr>
+          <w:rFonts w:asciiTheme="minorHAnsi" w:hAnsiTheme="minorHAnsi" w:cstheme="minorHAnsi"/>
+          <w:sz w:val="28"/>
+          <w:szCs w:val="28"/>
+        </w:rPr>
+        <w:t xml:space="preserve"> is derived both from the MorphAdorner tag and innate knowledge in the Digital-AV compiler of pronouns and morphology. </w:t>
+      </w:r>
+      <w:r>
+        <w:rPr>
+          <w:rFonts w:asciiTheme="minorHAnsi" w:hAnsiTheme="minorHAnsi" w:cstheme="minorHAnsi"/>
+          <w:sz w:val="28"/>
+          <w:szCs w:val="28"/>
+        </w:rPr>
+        <w:t>The NUPOS</w:t>
+      </w:r>
+      <w:r>
+        <w:rPr>
+          <w:rFonts w:asciiTheme="minorHAnsi" w:hAnsiTheme="minorHAnsi" w:cstheme="minorHAnsi"/>
+          <w:sz w:val="28"/>
+          <w:szCs w:val="28"/>
+        </w:rPr>
+        <w:t xml:space="preserve"> </w:t>
+      </w:r>
+      <w:r>
+        <w:rPr>
+          <w:rFonts w:asciiTheme="minorHAnsi" w:hAnsiTheme="minorHAnsi" w:cstheme="minorHAnsi"/>
+          <w:sz w:val="28"/>
+          <w:szCs w:val="28"/>
+        </w:rPr>
+        <w:t xml:space="preserve">field </w:t>
+      </w:r>
+      <w:r>
+        <w:rPr>
+          <w:rFonts w:asciiTheme="minorHAnsi" w:hAnsiTheme="minorHAnsi" w:cstheme="minorHAnsi"/>
+          <w:sz w:val="28"/>
+          <w:szCs w:val="28"/>
+        </w:rPr>
+        <w:t>is an encoded human-readable string.</w:t>
       </w:r>
       <w:r>
         <w:rPr>
@@ -31723,7 +31905,7 @@
           <w:sz w:val="28"/>
           <w:szCs w:val="28"/>
         </w:rPr>
-        <w:t xml:space="preserve">PN+POS12 field </w:t>
+        <w:t>POS-Bits</w:t>
       </w:r>
       <w:r>
         <w:rPr>
@@ -31731,7 +31913,31 @@
           <w:sz w:val="28"/>
           <w:szCs w:val="28"/>
         </w:rPr>
-        <w:t>is more granular and has a bitwise representation. Contrariwise, the encoded 32-bit POS fields have far more fidelity, but require decoding</w:t>
+        <w:t xml:space="preserve"> field </w:t>
+      </w:r>
+      <w:r>
+        <w:rPr>
+          <w:rFonts w:asciiTheme="minorHAnsi" w:hAnsiTheme="minorHAnsi" w:cstheme="minorHAnsi"/>
+          <w:sz w:val="28"/>
+          <w:szCs w:val="28"/>
+        </w:rPr>
+        <w:t xml:space="preserve">is more granular and has a bitwise representation. Contrariwise, the </w:t>
+      </w:r>
+      <w:r>
+        <w:rPr>
+          <w:rFonts w:asciiTheme="minorHAnsi" w:hAnsiTheme="minorHAnsi" w:cstheme="minorHAnsi"/>
+          <w:sz w:val="28"/>
+          <w:szCs w:val="28"/>
+        </w:rPr>
+        <w:t>NU</w:t>
+      </w:r>
+      <w:r>
+        <w:rPr>
+          <w:rFonts w:asciiTheme="minorHAnsi" w:hAnsiTheme="minorHAnsi" w:cstheme="minorHAnsi"/>
+          <w:sz w:val="28"/>
+          <w:szCs w:val="28"/>
+        </w:rPr>
+        <w:t>POS fields have far more fidelity, but require decoding</w:t>
       </w:r>
       <w:r>
         <w:rPr>
@@ -37677,7 +37883,7 @@
           <w:sz w:val="20"/>
           <w:szCs w:val="20"/>
         </w:rPr>
-        <w:t>19</w:t>
+        <w:t>20</w:t>
       </w:r>
       <w:r>
         <w:rPr>
@@ -37969,7 +38175,14 @@
           <w:sz w:val="20"/>
           <w:szCs w:val="20"/>
         </w:rPr>
-        <w:t>4219</w:t>
+        <w:t>42</w:t>
+      </w:r>
+      <w:r>
+        <w:rPr>
+          <w:sz w:val="20"/>
+          <w:szCs w:val="20"/>
+        </w:rPr>
+        <w:t>20</w:t>
       </w:r>
       <w:r>
         <w:rPr>
@@ -38024,14 +38237,14 @@
           <w:sz w:val="20"/>
           <w:szCs w:val="20"/>
         </w:rPr>
-        <w:t>421</w:t>
+        <w:t>42</w:t>
       </w:r>
       <w:r>
         <w:rPr>
           <w:sz w:val="20"/>
           <w:szCs w:val="20"/>
         </w:rPr>
-        <w:t>9</w:t>
+        <w:t>20</w:t>
       </w:r>
       <w:r>
         <w:rPr>
@@ -40360,7 +40573,7 @@
               <w:sz w:val="20"/>
               <w:szCs w:val="20"/>
             </w:rPr>
-            <w:t>421</w:t>
+            <w:t>42</w:t>
           </w:r>
           <w:r>
             <w:rPr>
@@ -40368,7 +40581,7 @@
               <w:sz w:val="20"/>
               <w:szCs w:val="20"/>
             </w:rPr>
-            <w:t>9</w:t>
+            <w:t>20</w:t>
           </w:r>
           <w:r>
             <w:rPr>
@@ -40456,31 +40669,15 @@
               <w:sz w:val="20"/>
               <w:szCs w:val="20"/>
             </w:rPr>
-            <w:t>Ω</w:t>
+            <w:t>Ω422</w:t>
           </w:r>
           <w:r>
             <w:rPr>
-              <w:rFonts w:ascii="Consolas" w:eastAsia="Times New Roman" w:hAnsi="Consolas" w:cs="Times New Roman"/>
-              <w:sz w:val="18"/>
-              <w:szCs w:val="18"/>
+              <w:rFonts w:cstheme="minorHAnsi"/>
+              <w:sz w:val="20"/>
+              <w:szCs w:val="20"/>
             </w:rPr>
-            <w:t>4</w:t>
-          </w:r>
-          <w:r>
-            <w:rPr>
-              <w:rFonts w:ascii="Consolas" w:eastAsia="Times New Roman" w:hAnsi="Consolas" w:cs="Times New Roman"/>
-              <w:sz w:val="18"/>
-              <w:szCs w:val="18"/>
-            </w:rPr>
-            <w:t>21</w:t>
-          </w:r>
-          <w:r>
-            <w:rPr>
-              <w:rFonts w:ascii="Consolas" w:eastAsia="Times New Roman" w:hAnsi="Consolas" w:cs="Times New Roman"/>
-              <w:sz w:val="18"/>
-              <w:szCs w:val="18"/>
-            </w:rPr>
-            <w:t>9</w:t>
+            <w:t>2</w:t>
           </w:r>
         </w:p>
       </w:tc>
@@ -41630,23 +41827,7 @@
               <w:sz w:val="20"/>
               <w:szCs w:val="20"/>
             </w:rPr>
-            <w:t>Ω</w:t>
-          </w:r>
-          <w:r>
-            <w:rPr>
-              <w:rFonts w:cstheme="minorHAnsi"/>
-              <w:sz w:val="20"/>
-              <w:szCs w:val="20"/>
-            </w:rPr>
-            <w:t>421</w:t>
-          </w:r>
-          <w:r>
-            <w:rPr>
-              <w:rFonts w:cstheme="minorHAnsi"/>
-              <w:sz w:val="20"/>
-              <w:szCs w:val="20"/>
-            </w:rPr>
-            <w:t>9</w:t>
+            <w:t>Ω4220</w:t>
           </w:r>
         </w:p>
       </w:tc>

</xml_diff>